<commit_message>
feat: Implement new core pages for record management, settings, employment, Gmail integration, and supply, add UI components and COE generation, and remove old supply pages.
</commit_message>
<xml_diff>
--- a/public/coe_template.docx
+++ b/public/coe_template.docx
@@ -59,15 +59,6 @@
           <w:szCs w:val="22"/>
         </w:rPr>
         <w:t xml:space="preserve">Reference No. </w:t>
-      </w:r>
-      <w:r>
-        <w:rPr>
-          <w:rFonts w:ascii="Arial" w:eastAsia="Arial" w:hAnsi="Arial" w:cs="Arial"/>
-          <w:i/>
-          <w:sz w:val="22"/>
-          <w:szCs w:val="22"/>
-        </w:rPr>
-        <w:t>________________</w:t>
       </w:r>
     </w:p>
     <w:p>
@@ -155,7 +146,7 @@
           <w:sz w:val="22"/>
           <w:szCs w:val="22"/>
         </w:rPr>
-        <w:t xml:space="preserve">       This is to certify that   </w:t>
+        <w:t xml:space="preserve">       This is to certify that </w:t>
       </w:r>
       <w:r>
         <w:rPr>
@@ -165,26 +156,16 @@
           <w:sz w:val="22"/>
           <w:szCs w:val="22"/>
         </w:rPr>
-        <w:t>_______________________________</w:t>
+        <w:t>{{fullName}}</w:t>
       </w:r>
       <w:r>
         <w:rPr>
           <w:rFonts w:ascii="Arial" w:eastAsia="Arial" w:hAnsi="Arial" w:cs="Arial"/>
-          <w:b/>
           <w:color w:val="000000"/>
           <w:sz w:val="22"/>
           <w:szCs w:val="22"/>
         </w:rPr>
-        <w:t xml:space="preserve"> </w:t>
-      </w:r>
-      <w:r>
-        <w:rPr>
-          <w:rFonts w:ascii="Arial" w:eastAsia="Arial" w:hAnsi="Arial" w:cs="Arial"/>
-          <w:color w:val="000000"/>
-          <w:sz w:val="22"/>
-          <w:szCs w:val="22"/>
-        </w:rPr>
-        <w:t>has been hired by PSA for the following undertaking:</w:t>
+        <w:t xml:space="preserve"> has been hired by PSA for the following undertaking:</w:t>
       </w:r>
     </w:p>
     <w:p>
@@ -458,12 +439,9 @@
             </w:tcBorders>
           </w:tcPr>
           <w:p>
-            <w:pPr>
-              <w:rPr>
-                <w:rFonts w:ascii="Arial" w:eastAsia="Arial" w:hAnsi="Arial" w:cs="Arial"/>
-                <w:color w:val="000000"/>
-              </w:rPr>
-            </w:pPr>
+            <w:r>
+              <w:t>{{#contracts}}{{from}}</w:t>
+            </w:r>
           </w:p>
         </w:tc>
         <w:tc>
@@ -477,13 +455,9 @@
             </w:tcBorders>
           </w:tcPr>
           <w:p>
-            <w:pPr>
-              <w:ind w:left="-105" w:firstLine="105"/>
-              <w:rPr>
-                <w:rFonts w:ascii="Arial" w:eastAsia="Arial" w:hAnsi="Arial" w:cs="Arial"/>
-                <w:color w:val="000000"/>
-              </w:rPr>
-            </w:pPr>
+            <w:r>
+              <w:t>{{to}}</w:t>
+            </w:r>
           </w:p>
         </w:tc>
         <w:tc>
@@ -498,13 +472,9 @@
             <w:vAlign w:val="center"/>
           </w:tcPr>
           <w:p>
-            <w:pPr>
-              <w:jc w:val="center"/>
-              <w:rPr>
-                <w:rFonts w:ascii="Arial" w:eastAsia="Arial" w:hAnsi="Arial" w:cs="Arial"/>
-                <w:color w:val="000000"/>
-              </w:rPr>
-            </w:pPr>
+            <w:r>
+              <w:t>{{project}}</w:t>
+            </w:r>
           </w:p>
         </w:tc>
         <w:tc>
@@ -519,13 +489,9 @@
             <w:vAlign w:val="center"/>
           </w:tcPr>
           <w:p>
-            <w:pPr>
-              <w:jc w:val="center"/>
-              <w:rPr>
-                <w:rFonts w:ascii="Arial" w:eastAsia="Arial" w:hAnsi="Arial" w:cs="Arial"/>
-                <w:color w:val="000000"/>
-              </w:rPr>
-            </w:pPr>
+            <w:r>
+              <w:t>{{designation}}{{/contracts}}</w:t>
+            </w:r>
           </w:p>
         </w:tc>
       </w:tr>
@@ -567,39 +533,7 @@
           <w:sz w:val="22"/>
           <w:szCs w:val="22"/>
         </w:rPr>
-        <w:t>This certification is issued to M</w:t>
-      </w:r>
-      <w:r>
-        <w:rPr>
-          <w:rFonts w:ascii="Arial" w:eastAsia="Arial" w:hAnsi="Arial" w:cs="Arial"/>
-          <w:sz w:val="22"/>
-          <w:szCs w:val="22"/>
-        </w:rPr>
-        <w:t>s</w:t>
-      </w:r>
-      <w:r>
-        <w:rPr>
-          <w:rFonts w:ascii="Arial" w:eastAsia="Arial" w:hAnsi="Arial" w:cs="Arial"/>
-          <w:sz w:val="22"/>
-          <w:szCs w:val="22"/>
-        </w:rPr>
-        <w:t xml:space="preserve">. </w:t>
-      </w:r>
-      <w:r>
-        <w:rPr>
-          <w:rFonts w:ascii="Arial" w:eastAsia="Arial" w:hAnsi="Arial" w:cs="Arial"/>
-          <w:sz w:val="22"/>
-          <w:szCs w:val="22"/>
-        </w:rPr>
-        <w:t>Alcantara</w:t>
-      </w:r>
-      <w:r>
-        <w:rPr>
-          <w:rFonts w:ascii="Arial" w:eastAsia="Arial" w:hAnsi="Arial" w:cs="Arial"/>
-          <w:sz w:val="22"/>
-          <w:szCs w:val="22"/>
-        </w:rPr>
-        <w:t xml:space="preserve"> for whatever legal purpose it may serve. Issued this </w:t>
+        <w:t xml:space="preserve">This certification is issued to {{honorific}} {{lastName}} for whatever legal purpose it may serve. Issued this </w:t>
       </w:r>
       <w:r>
         <w:rPr>
@@ -608,8 +542,9 @@
           <w:sz w:val="22"/>
           <w:szCs w:val="22"/>
         </w:rPr>
-        <w:t>____</w:t>
+        <w:t>{{currentDay</w:t>
       </w:r>
+      <w:proofErr w:type="gramStart"/>
       <w:r>
         <w:rPr>
           <w:rFonts w:ascii="Arial" w:eastAsia="Arial" w:hAnsi="Arial" w:cs="Arial"/>
@@ -617,7 +552,7 @@
           <w:sz w:val="22"/>
           <w:szCs w:val="22"/>
         </w:rPr>
-        <w:t xml:space="preserve"> day of </w:t>
+        <w:t>}}</w:t>
       </w:r>
       <w:r>
         <w:rPr>
@@ -625,17 +560,20 @@
           <w:b/>
           <w:sz w:val="22"/>
           <w:szCs w:val="22"/>
-        </w:rPr>
-        <w:t>___________,</w:t>
+          <w:vertAlign w:val="superscript"/>
+        </w:rPr>
+        <w:t>{</w:t>
       </w:r>
+      <w:proofErr w:type="gramEnd"/>
       <w:r>
         <w:rPr>
           <w:rFonts w:ascii="Arial" w:eastAsia="Arial" w:hAnsi="Arial" w:cs="Arial"/>
           <w:b/>
           <w:sz w:val="22"/>
           <w:szCs w:val="22"/>
-        </w:rPr>
-        <w:t xml:space="preserve"> </w:t>
+          <w:vertAlign w:val="superscript"/>
+        </w:rPr>
+        <w:t>{currentDaySuffix}}</w:t>
       </w:r>
       <w:r>
         <w:rPr>
@@ -644,16 +582,7 @@
           <w:sz w:val="22"/>
           <w:szCs w:val="22"/>
         </w:rPr>
-        <w:t>_______</w:t>
-      </w:r>
-      <w:r>
-        <w:rPr>
-          <w:rFonts w:ascii="Arial" w:eastAsia="Arial" w:hAnsi="Arial" w:cs="Arial"/>
-          <w:b/>
-          <w:sz w:val="22"/>
-          <w:szCs w:val="22"/>
-        </w:rPr>
-        <w:t xml:space="preserve"> at Baler, Aurora Philippines.</w:t>
+        <w:t xml:space="preserve"> day of {{currentMonth}} {{currentYear}} at Baler, Aurora Philippines.</w:t>
       </w:r>
     </w:p>
     <w:p>

</xml_diff>